<commit_message>
I think Final Draft - AML
</commit_message>
<xml_diff>
--- a/Advanced Machine Learning/My Best Models/Pneumonia Detection with Deep Learning - Iraklis Konsoulas.docx
+++ b/Advanced Machine Learning/My Best Models/Pneumonia Detection with Deep Learning - Iraklis Konsoulas.docx
@@ -423,7 +423,7 @@
           <w:szCs w:val="22"/>
           <w:rtl w:val="0"/>
         </w:rPr>
-        <w:t xml:space="preserve">Technology is constantly playing a bigger role in today’s medicine and after an almost full year of quarantine and a pandemic still goin on, technology should help doctors as much as it can to do their jobs faster and easier. The purpose of this study was to determine the effectiveness of Deep Learning models on recognizing pneumonia infections from standard chest X-ray images. Most of the studies online[1] are focusing on whether the patient has pneumonia or not[2]. This study is going into more details about which type of pneumonia  bacterial or viral the patient has. The models have achieved an accuracy of  81% which confirms that they are effective and can be implemented for the detection of Pneumonia in real life actual patients.</w:t>
+        <w:t xml:space="preserve">Technology is constantly playing a bigger role in today’s medicine and after an almost full year of quarantine and a pandemic still goin on, technology should help doctors as much as it can to do their jobs faster and easier. The purpose of this study was to determine the effectiveness of Deep Learning models on recognizing pneumonia infections from standard chest X-ray images. Most of the studies and machine learning competitions online[1] are focusing on whether the patient has pneumonia or not[2]. This study is going into more details about which major type of pneumonia,  bacterial or viral, the patient has. The models have achieved an accuracy of  81% which confirms that they are effective and can be implemented for the detection of Pneumonia in real life actual patients.</w:t>
       </w:r>
     </w:p>
     <w:p>
@@ -579,7 +579,23 @@
           <w:szCs w:val="22"/>
           <w:rtl w:val="0"/>
         </w:rPr>
-        <w:t xml:space="preserve">The everyday use of X-ray imaging is crucial for today’s medicine  as it is considered a standard cheap procedure in most cases of lung diseases. Most of the times, it is a prerequisite for further diagnosis and treatment. Being a standard procedure in cases of lung infections, it greatly applies to all cases of pneumonia, as it may define whether its origin is bacterial or viral, and adapt its treatment accordingly.</w:t>
+        <w:t xml:space="preserve">The everyday use of X-ray imaging is crucial for today’s medicine  as it is considered a standard cheap procedure in most cases of lung diseases. Most of the </w:t>
+      </w:r>
+      <w:r>
+        <w:rPr>
+          <w:sz w:val="22"/>
+          <w:szCs w:val="22"/>
+          <w:rtl w:val="0"/>
+        </w:rPr>
+        <w:t xml:space="preserve">time</w:t>
+      </w:r>
+      <w:r>
+        <w:rPr>
+          <w:sz w:val="22"/>
+          <w:szCs w:val="22"/>
+          <w:rtl w:val="0"/>
+        </w:rPr>
+        <w:t xml:space="preserve">, it is a prerequisite for further diagnosis and treatment. Being a standard procedure in cases of lung infections, it greatly applies to all cases of pneumonia, as it may define whether its origin is bacterial, viral, fungal or protozoan[3], and adapt its treatment accordingly.</w:t>
       </w:r>
     </w:p>
     <w:p>
@@ -597,7 +613,7 @@
           <w:szCs w:val="22"/>
           <w:rtl w:val="0"/>
         </w:rPr>
-        <w:t xml:space="preserve">Investigating the improvement machine learning has to offer on this particular medical field,  is indisputably intriguing. Saving time, money and labour  for both doctors and medical staff, as well as patients, is highly beneficial for all parts, not to mention the impact on the emergency and the accuracy of the necessary treatment. Bearing all this in mind the following machine learning models  and their application might, at least, be used as a double-check to eliminate possible mistakes. Needless to say that nowadays with CoViD-19 pandemic still going on and causing severe cases of pneumonia, such an application is even more vital for obvious reasons.</w:t>
+        <w:t xml:space="preserve">Investigating the improvement machine learning has to offer on this particular medical field,  is indisputably intriguing[4]. Saving time, money and labour  for both doctors and medical staff, as well as patients, is highly beneficial for all parts, not to mention the impact on the emergency and the accuracy of the necessary treatment. Bearing all this in mind the following machine learning models  and their application might, at least, be used as a double-check to eliminate possible mistakes. Needless to say that nowadays with CoViD-19 pandemic still going on and causing severe cases of pneumonia, such an application is even more vital for obvious reasons[5].</w:t>
       </w:r>
     </w:p>
     <w:p>
@@ -615,7 +631,7 @@
           <w:szCs w:val="22"/>
           <w:rtl w:val="0"/>
         </w:rPr>
-        <w:t xml:space="preserve">Despite the fact that most of the study cases focus on either solely identifying CoViD-19 or, on the other hand, tracing pneumonia, this particular study aims at specifying the original cause pneumonia itself, bacterial or viral. </w:t>
+        <w:t xml:space="preserve">Despite the fact that most of the study cases focus on either solely identifying CoViD-19[6] or, on the other hand, tracing pneumonia[7], this particular study aims at specifying the original cause pneumonia itself, bacterial or viral. </w:t>
       </w:r>
     </w:p>
     <w:p>
@@ -633,7 +649,7 @@
           <w:szCs w:val="22"/>
           <w:rtl w:val="0"/>
         </w:rPr>
-        <w:t xml:space="preserve">Using some of the most well-known Convolutional Neural Net models, ResNet and DenseNet, to be trained on a particular X-ray dataset, led to some quite accurate outcomes, on both models. The first model reached an accuracy of 81.8% using test data and 82.3% in its train data, whereas, the second a slightly lower 80.8% and 81.3% respectively - still allowing space for further improvement. </w:t>
+        <w:t xml:space="preserve">Using some of the most well-known Convolutional Neural Net models [8], ResNet and DenseNet, to be trained on a particular X-ray dataset, led to some quite accurate outcomes, on both models. The first model reached an accuracy of 81.8% using test data and 82.3% in its train data, whereas, the second a slightly lower 80.8% and 81.3% respectively - still allowing space for further improvement. </w:t>
       </w:r>
     </w:p>
     <w:p>
@@ -839,12 +855,12 @@
           <wp:inline distB="114300" distT="114300" distL="114300" distR="114300">
             <wp:extent cx="3086100" cy="1854200"/>
             <wp:effectExtent b="0" l="0" r="0" t="0"/>
-            <wp:docPr id="6" name="image10.jpg"/>
+            <wp:docPr id="6" name="image7.jpg"/>
             <a:graphic>
               <a:graphicData uri="http://schemas.openxmlformats.org/drawingml/2006/picture">
                 <pic:pic>
                   <pic:nvPicPr>
-                    <pic:cNvPr id="0" name="image10.jpg"/>
+                    <pic:cNvPr id="0" name="image7.jpg"/>
                     <pic:cNvPicPr preferRelativeResize="0"/>
                   </pic:nvPicPr>
                   <pic:blipFill>
@@ -978,12 +994,12 @@
           <wp:inline distB="114300" distT="114300" distL="114300" distR="114300">
             <wp:extent cx="3086100" cy="2019300"/>
             <wp:effectExtent b="0" l="0" r="0" t="0"/>
-            <wp:docPr id="1" name="image9.png"/>
+            <wp:docPr id="1" name="image11.png"/>
             <a:graphic>
               <a:graphicData uri="http://schemas.openxmlformats.org/drawingml/2006/picture">
                 <pic:pic>
                   <pic:nvPicPr>
-                    <pic:cNvPr id="0" name="image9.png"/>
+                    <pic:cNvPr id="0" name="image11.png"/>
                     <pic:cNvPicPr preferRelativeResize="0"/>
                   </pic:nvPicPr>
                   <pic:blipFill>
@@ -1161,7 +1177,7 @@
           <w:szCs w:val="22"/>
           <w:rtl w:val="0"/>
         </w:rPr>
-        <w:t xml:space="preserve">To achieve an easier implementation of the Machine Learning algorithms, Google Colab was used to write two Python notebooks, one for each model I trained. Keras[], TensorFlow[] and SciKit-Learn[] libraries were in use to help me write less but more efficient code. The complete list of the Python libraries that were used is :</w:t>
+        <w:t xml:space="preserve">To achieve an easier implementation of the Machine Learning algorithms, Google Colab was used to write two Python notebooks, one for each model I trained. Keras[9], TensorFlow[10] and SciKit-Learn[11] libraries were in use to help me write less but more efficient code. The complete list of the Python libraries that were used is :</w:t>
       </w:r>
     </w:p>
     <w:p>
@@ -2464,7 +2480,7 @@
           <w:szCs w:val="22"/>
           <w:rtl w:val="0"/>
         </w:rPr>
-        <w:t xml:space="preserve"> on the average image size on CNN models, I found out that the optimal image size was 170 x 170, which is a great downscale from the [2.1] image, but it fits the restrictions of Google Colab’s RAM and it doesn’t deform the images.</w:t>
+        <w:t xml:space="preserve"> on the average image size on CNN models, I found out that the optimal image size was 170 x 170, which is a great downscale from the [2.1] image, but it fits the restrictions of Google Colab’s RAM [12] and it doesn’t deform the images.</w:t>
       </w:r>
     </w:p>
     <w:p>
@@ -2554,12 +2570,12 @@
           <wp:inline distB="114300" distT="114300" distL="114300" distR="114300">
             <wp:extent cx="1619250" cy="1619250"/>
             <wp:effectExtent b="0" l="0" r="0" t="0"/>
-            <wp:docPr id="9" name="image11.png"/>
+            <wp:docPr id="9" name="image6.png"/>
             <a:graphic>
               <a:graphicData uri="http://schemas.openxmlformats.org/drawingml/2006/picture">
                 <pic:pic>
                   <pic:nvPicPr>
-                    <pic:cNvPr id="0" name="image11.png"/>
+                    <pic:cNvPr id="0" name="image6.png"/>
                     <pic:cNvPicPr preferRelativeResize="0"/>
                   </pic:nvPicPr>
                   <pic:blipFill>
@@ -2993,7 +3009,7 @@
           <w:szCs w:val="22"/>
           <w:rtl w:val="0"/>
         </w:rPr>
-        <w:t xml:space="preserve">After the functions’ definition, the models were compiled using Categorical Crossentropy as their loss function and Adaptive Moment Estimation (Adam) as their optimizer which starts from an 0.01 original learning rate.</w:t>
+        <w:t xml:space="preserve">After the functions’ definition, the models were compiled using Categorical Crossentropy as their loss function and Adaptive Moment Estimation (Adam[13]) as their optimizer which starts from an 0.01 original learning rate.</w:t>
       </w:r>
     </w:p>
     <w:p>
@@ -3058,7 +3074,7 @@
           <w:szCs w:val="22"/>
           <w:rtl w:val="0"/>
         </w:rPr>
-        <w:t xml:space="preserve">As mentioned above ([2.2]), it is obvious that an `ImageDataGenerator` was needed. After thorough research[], on other models built for X-ray imaging, it became evident that the following changes on the images didn’t affect the class of the image :</w:t>
+        <w:t xml:space="preserve">As mentioned above ([2.2]), it is obvious that an `ImageDataGenerator` was needed. After thorough research, on other models built for X-ray imaging[2], it became evident that the following changes on the images didn’t affect the class of the image :</w:t>
       </w:r>
     </w:p>
     <w:p>
@@ -3405,7 +3421,7 @@
           <w:szCs w:val="22"/>
           <w:rtl w:val="0"/>
         </w:rPr>
-        <w:t xml:space="preserve">To use the model in actual unknown data, the user has to normalize and preprocess their data the former mentioned way, and preferably use the same arithmetic mean value to have the best results.</w:t>
+        <w:t xml:space="preserve">To use the model in actual unknown data, the user has to normalize and preprocess their data the former mentioned way, and preferably use the same arithmetic mean value to have the best results (That’s why it was saved before).</w:t>
       </w:r>
     </w:p>
     <w:p>
@@ -3706,7 +3722,7 @@
           <w:szCs w:val="22"/>
           <w:rtl w:val="0"/>
         </w:rPr>
-        <w:t xml:space="preserve">ResNet uses Residual blocks of layers which help minimize the problem of vanishing gradients. That means that some streams of data skip some layers in order to remain intact. An example of a residual block would look something like :</w:t>
+        <w:t xml:space="preserve">ResNet uses Residual blocks of layers which help minimize the problem of vanishing gradients. That means that some streams of data skip some layers in order to remain intact. An example of a Residual block would look something like :</w:t>
       </w:r>
       <w:r>
         <w:rPr>
@@ -3731,12 +3747,12 @@
           <wp:inline distB="114300" distT="114300" distL="114300" distR="114300">
             <wp:extent cx="3086100" cy="1778000"/>
             <wp:effectExtent b="0" l="0" r="0" t="0"/>
-            <wp:docPr id="2" name="image1.png"/>
+            <wp:docPr id="2" name="image2.png"/>
             <a:graphic>
               <a:graphicData uri="http://schemas.openxmlformats.org/drawingml/2006/picture">
                 <pic:pic>
                   <pic:nvPicPr>
-                    <pic:cNvPr id="0" name="image1.png"/>
+                    <pic:cNvPr id="0" name="image2.png"/>
                     <pic:cNvPicPr preferRelativeResize="0"/>
                   </pic:nvPicPr>
                   <pic:blipFill>
@@ -3775,7 +3791,7 @@
           <w:szCs w:val="20"/>
           <w:rtl w:val="0"/>
         </w:rPr>
-        <w:t xml:space="preserve">Residual block as illustrated in the original ResNet paper[1]</w:t>
+        <w:t xml:space="preserve">Residual block as illustrated in the original ResNet paper[14]</w:t>
       </w:r>
       <w:r>
         <w:rPr>
@@ -3812,6 +3828,24 @@
           <w:szCs w:val="22"/>
           <w:rtl w:val="0"/>
         </w:rPr>
+        <w:t xml:space="preserve">Each Residual block consists of a Convolutional (`Conv2D`) layer, a `BatchNormalization` layer (which helps the optimizer smooth out the gradients [15]), an Activation function (`ReLU`) and then again a Convolutional and another  `BatchNormalization` layer.</w:t>
+      </w:r>
+    </w:p>
+    <w:p>
+      <w:pPr>
+        <w:ind w:left="0" w:firstLine="566.9291338582677"/>
+        <w:jc w:val="both"/>
+        <w:rPr>
+          <w:sz w:val="22"/>
+          <w:szCs w:val="22"/>
+        </w:rPr>
+      </w:pPr>
+      <w:r>
+        <w:rPr>
+          <w:sz w:val="22"/>
+          <w:szCs w:val="22"/>
+          <w:rtl w:val="0"/>
+        </w:rPr>
         <w:t xml:space="preserve">After every Residual block is made, everything passes through an Activation function once more, which leads to two parallel streams that consequently form block layers. </w:t>
       </w:r>
     </w:p>
@@ -3872,96 +3906,6 @@
         <w:ind w:left="0" w:firstLine="0"/>
         <w:jc w:val="both"/>
         <w:rPr>
-          <w:sz w:val="22"/>
-          <w:szCs w:val="22"/>
-        </w:rPr>
-      </w:pPr>
-      <w:r>
-        <w:rPr>
-          <w:rtl w:val="0"/>
-        </w:rPr>
-      </w:r>
-    </w:p>
-    <w:p>
-      <w:pPr>
-        <w:jc w:val="both"/>
-        <w:rPr>
-          <w:b w:val="1"/>
-          <w:sz w:val="22"/>
-          <w:szCs w:val="22"/>
-        </w:rPr>
-      </w:pPr>
-      <w:r>
-        <w:rPr>
-          <w:rtl w:val="0"/>
-        </w:rPr>
-      </w:r>
-    </w:p>
-    <w:p>
-      <w:pPr>
-        <w:jc w:val="both"/>
-        <w:rPr>
-          <w:b w:val="1"/>
-          <w:sz w:val="22"/>
-          <w:szCs w:val="22"/>
-        </w:rPr>
-      </w:pPr>
-      <w:r>
-        <w:rPr>
-          <w:rtl w:val="0"/>
-        </w:rPr>
-      </w:r>
-    </w:p>
-    <w:p>
-      <w:pPr>
-        <w:jc w:val="both"/>
-        <w:rPr>
-          <w:b w:val="1"/>
-          <w:sz w:val="22"/>
-          <w:szCs w:val="22"/>
-        </w:rPr>
-      </w:pPr>
-      <w:r>
-        <w:rPr>
-          <w:rtl w:val="0"/>
-        </w:rPr>
-      </w:r>
-    </w:p>
-    <w:p>
-      <w:pPr>
-        <w:jc w:val="both"/>
-        <w:rPr>
-          <w:b w:val="1"/>
-          <w:sz w:val="22"/>
-          <w:szCs w:val="22"/>
-        </w:rPr>
-      </w:pPr>
-      <w:r>
-        <w:rPr>
-          <w:rtl w:val="0"/>
-        </w:rPr>
-      </w:r>
-    </w:p>
-    <w:p>
-      <w:pPr>
-        <w:jc w:val="both"/>
-        <w:rPr>
-          <w:b w:val="1"/>
-          <w:sz w:val="22"/>
-          <w:szCs w:val="22"/>
-        </w:rPr>
-      </w:pPr>
-      <w:r>
-        <w:rPr>
-          <w:rtl w:val="0"/>
-        </w:rPr>
-      </w:r>
-    </w:p>
-    <w:p>
-      <w:pPr>
-        <w:jc w:val="both"/>
-        <w:rPr>
-          <w:b w:val="1"/>
           <w:sz w:val="22"/>
           <w:szCs w:val="22"/>
         </w:rPr>
@@ -4565,12 +4509,12 @@
           <wp:inline distB="114300" distT="114300" distL="114300" distR="114300">
             <wp:extent cx="3086100" cy="7390765"/>
             <wp:effectExtent b="0" l="0" r="0" t="0"/>
-            <wp:docPr id="4" name="image2.png"/>
+            <wp:docPr id="4" name="image1.png"/>
             <a:graphic>
               <a:graphicData uri="http://schemas.openxmlformats.org/drawingml/2006/picture">
                 <pic:pic>
                   <pic:nvPicPr>
-                    <pic:cNvPr id="0" name="image2.png"/>
+                    <pic:cNvPr id="0" name="image1.png"/>
                     <pic:cNvPicPr preferRelativeResize="0"/>
                   </pic:nvPicPr>
                   <pic:blipFill>
@@ -4672,12 +4616,12 @@
           <wp:inline distB="114300" distT="114300" distL="114300" distR="114300">
             <wp:extent cx="3086100" cy="7988300"/>
             <wp:effectExtent b="0" l="0" r="0" t="0"/>
-            <wp:docPr id="3" name="image4.png"/>
+            <wp:docPr id="3" name="image5.png"/>
             <a:graphic>
               <a:graphicData uri="http://schemas.openxmlformats.org/drawingml/2006/picture">
                 <pic:pic>
                   <pic:nvPicPr>
-                    <pic:cNvPr id="0" name="image4.png"/>
+                    <pic:cNvPr id="0" name="image5.png"/>
                     <pic:cNvPicPr preferRelativeResize="0"/>
                   </pic:nvPicPr>
                   <pic:blipFill>
@@ -4828,12 +4772,12 @@
           <wp:inline distB="114300" distT="114300" distL="114300" distR="114300">
             <wp:extent cx="3086100" cy="2349500"/>
             <wp:effectExtent b="0" l="0" r="0" t="0"/>
-            <wp:docPr id="11" name="image5.png"/>
+            <wp:docPr id="11" name="image10.png"/>
             <a:graphic>
               <a:graphicData uri="http://schemas.openxmlformats.org/drawingml/2006/picture">
                 <pic:pic>
                   <pic:nvPicPr>
-                    <pic:cNvPr id="0" name="image5.png"/>
+                    <pic:cNvPr id="0" name="image10.png"/>
                     <pic:cNvPicPr preferRelativeResize="0"/>
                   </pic:nvPicPr>
                   <pic:blipFill>
@@ -4887,7 +4831,7 @@
           <w:szCs w:val="20"/>
           <w:rtl w:val="0"/>
         </w:rPr>
-        <w:t xml:space="preserve">The DenseNet connectivity illustration as displayed in the original DenseNet paper [2]</w:t>
+        <w:t xml:space="preserve">The DenseNet connectivity illustration as displayed in the original DenseNet paper [16]</w:t>
       </w:r>
     </w:p>
     <w:p>
@@ -5859,12 +5803,12 @@
           <wp:inline distB="114300" distT="114300" distL="114300" distR="114300">
             <wp:extent cx="3086100" cy="7150445"/>
             <wp:effectExtent b="0" l="0" r="0" t="0"/>
-            <wp:docPr id="10" name="image8.png"/>
+            <wp:docPr id="10" name="image4.png"/>
             <a:graphic>
               <a:graphicData uri="http://schemas.openxmlformats.org/drawingml/2006/picture">
                 <pic:pic>
                   <pic:nvPicPr>
-                    <pic:cNvPr id="0" name="image8.png"/>
+                    <pic:cNvPr id="0" name="image4.png"/>
                     <pic:cNvPicPr preferRelativeResize="0"/>
                   </pic:nvPicPr>
                   <pic:blipFill>
@@ -5925,12 +5869,12 @@
           <wp:inline distB="114300" distT="114300" distL="114300" distR="114300">
             <wp:extent cx="3086100" cy="8033703"/>
             <wp:effectExtent b="0" l="0" r="0" t="0"/>
-            <wp:docPr id="7" name="image7.png"/>
+            <wp:docPr id="7" name="image9.png"/>
             <a:graphic>
               <a:graphicData uri="http://schemas.openxmlformats.org/drawingml/2006/picture">
                 <pic:pic>
                   <pic:nvPicPr>
-                    <pic:cNvPr id="0" name="image7.png"/>
+                    <pic:cNvPr id="0" name="image9.png"/>
                     <pic:cNvPicPr preferRelativeResize="0"/>
                   </pic:nvPicPr>
                   <pic:blipFill>
@@ -6338,12 +6282,12 @@
           <wp:inline distB="114300" distT="114300" distL="114300" distR="114300">
             <wp:extent cx="2990850" cy="2438400"/>
             <wp:effectExtent b="0" l="0" r="0" t="0"/>
-            <wp:docPr id="8" name="image6.png"/>
+            <wp:docPr id="8" name="image8.png"/>
             <a:graphic>
               <a:graphicData uri="http://schemas.openxmlformats.org/drawingml/2006/picture">
                 <pic:pic>
                   <pic:nvPicPr>
-                    <pic:cNvPr id="0" name="image6.png"/>
+                    <pic:cNvPr id="0" name="image8.png"/>
                     <pic:cNvPicPr preferRelativeResize="0"/>
                   </pic:nvPicPr>
                   <pic:blipFill>
@@ -6432,7 +6376,7 @@
           <w:szCs w:val="22"/>
           <w:rtl w:val="0"/>
         </w:rPr>
-        <w:t xml:space="preserve">The `lr_schedule` changes its first value in the 80th epoch, which becomes evident as the validation accuracy starts to stabilize itself. This late stabilization might also be attributed to the use of the model’s `Adam` optimizer, since Stochastic Gradient Descent might possibly produce better results if advised as used.[] </w:t>
+        <w:t xml:space="preserve">The `lr_schedule` changes its first value in the 80th epoch, which becomes evident as the validation accuracy starts to stabilize itself. This late stabilization might also be attributed to the use of the model’s `Adam` optimizer, since Stochastic Gradient Descent might possibly produce better results if advised as used.[17] </w:t>
       </w:r>
     </w:p>
     <w:p>
@@ -6879,89 +6823,18 @@
           <w:szCs w:val="22"/>
           <w:rtl w:val="0"/>
         </w:rPr>
-        <w:t xml:space="preserve">[] Sheikh Md Hanif Hossain, S M Raju and Amelia Ritahani Ismail, “</w:t>
+        <w:t xml:space="preserve">[1] Paul Mooney,</w:t>
       </w:r>
       <w:hyperlink r:id="rId23">
         <w:r>
           <w:rPr>
-            <w:color w:val="1155cc"/>
             <w:sz w:val="22"/>
             <w:szCs w:val="22"/>
-            <w:u w:val="single"/>
             <w:rtl w:val="0"/>
           </w:rPr>
-          <w:t xml:space="preserve">Predicting Pneumonia and Region Detection from X-Ray Images using Deep Neural Network</w:t>
+          <w:t xml:space="preserve"> </w:t>
         </w:r>
       </w:hyperlink>
-      <w:r>
-        <w:rPr>
-          <w:sz w:val="22"/>
-          <w:szCs w:val="22"/>
-          <w:rtl w:val="0"/>
-        </w:rPr>
-        <w:t xml:space="preserve">”, </w:t>
-      </w:r>
-      <w:r>
-        <w:rPr>
-          <w:i w:val="1"/>
-          <w:sz w:val="22"/>
-          <w:szCs w:val="22"/>
-          <w:rtl w:val="0"/>
-        </w:rPr>
-        <w:t xml:space="preserve">arXiv.org</w:t>
-      </w:r>
-      <w:r>
-        <w:rPr>
-          <w:sz w:val="22"/>
-          <w:szCs w:val="22"/>
-          <w:rtl w:val="0"/>
-        </w:rPr>
-        <w:t xml:space="preserve">, </w:t>
-      </w:r>
-      <w:r>
-        <w:rPr>
-          <w:sz w:val="22"/>
-          <w:szCs w:val="22"/>
-          <w:rtl w:val="0"/>
-        </w:rPr>
-        <w:t xml:space="preserve">19 Jan 2021</w:t>
-      </w:r>
-      <w:r>
-        <w:rPr>
-          <w:rtl w:val="0"/>
-        </w:rPr>
-      </w:r>
-    </w:p>
-    <w:p>
-      <w:pPr>
-        <w:jc w:val="both"/>
-        <w:rPr>
-          <w:sz w:val="22"/>
-          <w:szCs w:val="22"/>
-        </w:rPr>
-      </w:pPr>
-      <w:r>
-        <w:rPr>
-          <w:rtl w:val="0"/>
-        </w:rPr>
-      </w:r>
-    </w:p>
-    <w:p>
-      <w:pPr>
-        <w:jc w:val="both"/>
-        <w:rPr>
-          <w:sz w:val="22"/>
-          <w:szCs w:val="22"/>
-        </w:rPr>
-      </w:pPr>
-      <w:r>
-        <w:rPr>
-          <w:sz w:val="22"/>
-          <w:szCs w:val="22"/>
-          <w:rtl w:val="0"/>
-        </w:rPr>
-        <w:t xml:space="preserve">[] Paul Mooney, </w:t>
-      </w:r>
       <w:hyperlink r:id="rId24">
         <w:r>
           <w:rPr>
@@ -7004,83 +6877,31 @@
       <w:pPr>
         <w:jc w:val="both"/>
         <w:rPr>
-          <w:sz w:val="20"/>
-          <w:szCs w:val="20"/>
-        </w:rPr>
-      </w:pPr>
-      <w:r>
-        <w:rPr>
-          <w:rtl w:val="0"/>
-        </w:rPr>
-      </w:r>
-    </w:p>
-    <w:p>
-      <w:pPr>
-        <w:jc w:val="both"/>
-        <w:rPr>
-          <w:sz w:val="22"/>
-          <w:szCs w:val="22"/>
-        </w:rPr>
-      </w:pPr>
-      <w:r>
-        <w:rPr>
-          <w:sz w:val="22"/>
-          <w:szCs w:val="22"/>
-          <w:vertAlign w:val="baseline"/>
-          <w:rtl w:val="0"/>
-        </w:rPr>
-        <w:t xml:space="preserve">[] </w:t>
-      </w:r>
-      <w:r>
-        <w:rPr>
-          <w:sz w:val="22"/>
-          <w:szCs w:val="22"/>
-          <w:rtl w:val="0"/>
-        </w:rPr>
-        <w:t xml:space="preserve">Kaiming He</w:t>
-      </w:r>
-      <w:r>
-        <w:rPr>
-          <w:sz w:val="22"/>
-          <w:szCs w:val="22"/>
-          <w:vertAlign w:val="baseline"/>
-          <w:rtl w:val="0"/>
-        </w:rPr>
-        <w:t xml:space="preserve">, </w:t>
-      </w:r>
-      <w:r>
-        <w:rPr>
-          <w:sz w:val="22"/>
-          <w:szCs w:val="22"/>
-          <w:rtl w:val="0"/>
-        </w:rPr>
-        <w:t xml:space="preserve">Xiangyu Zhang,</w:t>
-      </w:r>
-      <w:r>
-        <w:rPr>
-          <w:sz w:val="22"/>
-          <w:szCs w:val="22"/>
-          <w:vertAlign w:val="baseline"/>
-          <w:rtl w:val="0"/>
-        </w:rPr>
-        <w:t xml:space="preserve"> </w:t>
-      </w:r>
-      <w:r>
-        <w:rPr>
-          <w:sz w:val="22"/>
-          <w:szCs w:val="22"/>
-          <w:rtl w:val="0"/>
-        </w:rPr>
-        <w:t xml:space="preserve">Shaoqing Ren and Jian Sun</w:t>
-      </w:r>
-      <w:r>
-        <w:rPr>
-          <w:sz w:val="22"/>
-          <w:szCs w:val="22"/>
-          <w:vertAlign w:val="baseline"/>
-          <w:rtl w:val="0"/>
-        </w:rPr>
-        <w:t xml:space="preserve">, “</w:t>
+          <w:sz w:val="22"/>
+          <w:szCs w:val="22"/>
+        </w:rPr>
+      </w:pPr>
+      <w:r>
+        <w:rPr>
+          <w:rtl w:val="0"/>
+        </w:rPr>
+      </w:r>
+    </w:p>
+    <w:p>
+      <w:pPr>
+        <w:jc w:val="both"/>
+        <w:rPr>
+          <w:sz w:val="22"/>
+          <w:szCs w:val="22"/>
+        </w:rPr>
+      </w:pPr>
+      <w:r>
+        <w:rPr>
+          <w:sz w:val="22"/>
+          <w:szCs w:val="22"/>
+          <w:rtl w:val="0"/>
+        </w:rPr>
+        <w:t xml:space="preserve">[2] Madz2000, “</w:t>
       </w:r>
       <w:hyperlink r:id="rId25">
         <w:r>
@@ -7091,17 +6912,17 @@
             <w:u w:val="single"/>
             <w:rtl w:val="0"/>
           </w:rPr>
-          <w:t xml:space="preserve">Deep Residual Learning for Image Recognition</w:t>
+          <w:t xml:space="preserve">Pneumonia Detection using CNN(92.6% Accuracy</w:t>
         </w:r>
       </w:hyperlink>
       <w:r>
         <w:rPr>
           <w:sz w:val="22"/>
           <w:szCs w:val="22"/>
-          <w:vertAlign w:val="baseline"/>
-          <w:rtl w:val="0"/>
-        </w:rPr>
-        <w:t xml:space="preserve">”, </w:t>
+          <w:highlight w:val="white"/>
+          <w:rtl w:val="0"/>
+        </w:rPr>
+        <w:t xml:space="preserve">)” , </w:t>
       </w:r>
       <w:r>
         <w:rPr>
@@ -7110,134 +6931,46 @@
           <w:szCs w:val="22"/>
           <w:rtl w:val="0"/>
         </w:rPr>
-        <w:t xml:space="preserve">arXiv.org</w:t>
-      </w:r>
-      <w:r>
-        <w:rPr>
-          <w:sz w:val="22"/>
-          <w:szCs w:val="22"/>
-          <w:vertAlign w:val="baseline"/>
-          <w:rtl w:val="0"/>
-        </w:rPr>
-        <w:t xml:space="preserve">,</w:t>
-      </w:r>
-      <w:r>
-        <w:rPr>
-          <w:sz w:val="22"/>
-          <w:szCs w:val="22"/>
-          <w:rtl w:val="0"/>
-        </w:rPr>
-        <w:t xml:space="preserve"> </w:t>
-      </w:r>
-      <w:r>
-        <w:rPr>
-          <w:sz w:val="22"/>
-          <w:szCs w:val="22"/>
-          <w:rtl w:val="0"/>
-        </w:rPr>
-        <w:t xml:space="preserve">10 Dec 2015</w:t>
-      </w:r>
-      <w:r>
-        <w:rPr>
-          <w:sz w:val="22"/>
-          <w:szCs w:val="22"/>
-          <w:rtl w:val="0"/>
-        </w:rPr>
-        <w:t xml:space="preserve">.</w:t>
-      </w:r>
-    </w:p>
-    <w:p>
-      <w:pPr>
-        <w:jc w:val="both"/>
-        <w:rPr>
-          <w:sz w:val="22"/>
-          <w:szCs w:val="22"/>
-          <w:vertAlign w:val="baseline"/>
-        </w:rPr>
-      </w:pPr>
-      <w:r>
-        <w:rPr>
-          <w:rtl w:val="0"/>
-        </w:rPr>
-      </w:r>
-    </w:p>
-    <w:p>
-      <w:pPr>
-        <w:jc w:val="both"/>
-        <w:rPr>
-          <w:sz w:val="22"/>
-          <w:szCs w:val="22"/>
-          <w:vertAlign w:val="baseline"/>
-        </w:rPr>
-      </w:pPr>
-      <w:r>
-        <w:rPr>
-          <w:sz w:val="22"/>
-          <w:szCs w:val="22"/>
-          <w:vertAlign w:val="baseline"/>
-          <w:rtl w:val="0"/>
-        </w:rPr>
-        <w:t xml:space="preserve">[] </w:t>
-      </w:r>
-      <w:r>
-        <w:rPr>
-          <w:sz w:val="22"/>
-          <w:szCs w:val="22"/>
-          <w:rtl w:val="0"/>
-        </w:rPr>
-        <w:t xml:space="preserve">Gao Huang</w:t>
-      </w:r>
-      <w:r>
-        <w:rPr>
-          <w:sz w:val="22"/>
-          <w:szCs w:val="22"/>
-          <w:vertAlign w:val="baseline"/>
-          <w:rtl w:val="0"/>
-        </w:rPr>
-        <w:t xml:space="preserve">, </w:t>
-      </w:r>
-      <w:r>
-        <w:rPr>
-          <w:sz w:val="22"/>
-          <w:szCs w:val="22"/>
-          <w:rtl w:val="0"/>
-        </w:rPr>
-        <w:t xml:space="preserve">Zhuang Liu</w:t>
-      </w:r>
-      <w:r>
-        <w:rPr>
-          <w:sz w:val="22"/>
-          <w:szCs w:val="22"/>
-          <w:vertAlign w:val="baseline"/>
-          <w:rtl w:val="0"/>
-        </w:rPr>
-        <w:t xml:space="preserve"> and </w:t>
-      </w:r>
-      <w:r>
-        <w:rPr>
-          <w:sz w:val="22"/>
-          <w:szCs w:val="22"/>
-          <w:rtl w:val="0"/>
-        </w:rPr>
-        <w:t xml:space="preserve">Laurens van der Maaten</w:t>
-      </w:r>
-      <w:r>
-        <w:rPr>
-          <w:sz w:val="22"/>
-          <w:szCs w:val="22"/>
-          <w:vertAlign w:val="baseline"/>
-          <w:rtl w:val="0"/>
-        </w:rPr>
-        <w:t xml:space="preserve">, </w:t>
-      </w:r>
-      <w:r>
-        <w:rPr>
-          <w:i w:val="1"/>
-          <w:sz w:val="22"/>
-          <w:szCs w:val="22"/>
-          <w:rtl w:val="0"/>
-        </w:rPr>
-        <w:t xml:space="preserve">“</w:t>
+        <w:t xml:space="preserve">kaggle.com, Chest X-Ray Images (Pneumonia) </w:t>
+      </w:r>
+      <w:r>
+        <w:rPr>
+          <w:sz w:val="22"/>
+          <w:szCs w:val="22"/>
+          <w:rtl w:val="0"/>
+        </w:rPr>
+        <w:t xml:space="preserve">, July 2020.</w:t>
+      </w:r>
+    </w:p>
+    <w:p>
+      <w:pPr>
+        <w:jc w:val="both"/>
+        <w:rPr>
+          <w:sz w:val="22"/>
+          <w:szCs w:val="22"/>
+        </w:rPr>
+      </w:pPr>
+      <w:r>
+        <w:rPr>
+          <w:rtl w:val="0"/>
+        </w:rPr>
+      </w:r>
+    </w:p>
+    <w:p>
+      <w:pPr>
+        <w:jc w:val="both"/>
+        <w:rPr>
+          <w:sz w:val="22"/>
+          <w:szCs w:val="22"/>
+        </w:rPr>
+      </w:pPr>
+      <w:r>
+        <w:rPr>
+          <w:sz w:val="22"/>
+          <w:szCs w:val="22"/>
+          <w:rtl w:val="0"/>
+        </w:rPr>
+        <w:t xml:space="preserve">[3] Konstantin S Sharov, “</w:t>
       </w:r>
       <w:hyperlink r:id="rId26">
         <w:r>
@@ -7248,115 +6981,63 @@
             <w:u w:val="single"/>
             <w:rtl w:val="0"/>
           </w:rPr>
-          <w:t xml:space="preserve">Densely Connected Convolutional Networks</w:t>
+          <w:t xml:space="preserve">SARS-CoV-2-related pneumonia cases in pneumonia picture in Russia in March-May 2020: Secondary bacterial pneumonia and viral co-infections</w:t>
         </w:r>
       </w:hyperlink>
       <w:r>
         <w:rPr>
+          <w:sz w:val="22"/>
+          <w:szCs w:val="22"/>
+          <w:rtl w:val="0"/>
+        </w:rPr>
+        <w:t xml:space="preserve">”, </w:t>
+      </w:r>
+      <w:r>
+        <w:rPr>
           <w:i w:val="1"/>
           <w:sz w:val="22"/>
           <w:szCs w:val="22"/>
           <w:rtl w:val="0"/>
         </w:rPr>
-        <w:t xml:space="preserve">”</w:t>
-      </w:r>
-      <w:r>
-        <w:rPr>
-          <w:sz w:val="22"/>
-          <w:szCs w:val="22"/>
-          <w:vertAlign w:val="baseline"/>
-          <w:rtl w:val="0"/>
-        </w:rPr>
-        <w:t xml:space="preserve">, </w:t>
-      </w:r>
-      <w:r>
-        <w:rPr>
-          <w:i w:val="1"/>
-          <w:sz w:val="22"/>
-          <w:szCs w:val="22"/>
-          <w:rtl w:val="0"/>
-        </w:rPr>
-        <w:t xml:space="preserve">arXiv.org</w:t>
-      </w:r>
-      <w:r>
-        <w:rPr>
-          <w:sz w:val="22"/>
-          <w:szCs w:val="22"/>
-          <w:vertAlign w:val="baseline"/>
-          <w:rtl w:val="0"/>
-        </w:rPr>
-        <w:t xml:space="preserve">,</w:t>
-      </w:r>
-      <w:r>
-        <w:rPr>
-          <w:sz w:val="22"/>
-          <w:szCs w:val="22"/>
-          <w:rtl w:val="0"/>
-        </w:rPr>
-        <w:t xml:space="preserve"> </w:t>
-      </w:r>
-      <w:r>
-        <w:rPr>
-          <w:sz w:val="22"/>
-          <w:szCs w:val="22"/>
-          <w:rtl w:val="0"/>
-        </w:rPr>
-        <w:t xml:space="preserve">Sun, 28 Jan 2018</w:t>
-      </w:r>
-      <w:r>
-        <w:rPr>
-          <w:sz w:val="22"/>
-          <w:szCs w:val="22"/>
-          <w:rtl w:val="0"/>
-        </w:rPr>
-        <w:t xml:space="preserve">.</w:t>
-      </w:r>
-      <w:r>
-        <w:rPr>
-          <w:rtl w:val="0"/>
-        </w:rPr>
-      </w:r>
-    </w:p>
-    <w:p>
-      <w:pPr>
-        <w:jc w:val="both"/>
-        <w:rPr>
-          <w:sz w:val="22"/>
-          <w:szCs w:val="22"/>
-        </w:rPr>
-      </w:pPr>
-      <w:r>
-        <w:rPr>
-          <w:rtl w:val="0"/>
-        </w:rPr>
-      </w:r>
-    </w:p>
-    <w:p>
-      <w:pPr>
-        <w:jc w:val="both"/>
-        <w:rPr>
-          <w:rFonts w:ascii="Arial" w:cs="Arial" w:eastAsia="Arial" w:hAnsi="Arial"/>
-          <w:b w:val="1"/>
-          <w:color w:val="292929"/>
-          <w:sz w:val="69"/>
-          <w:szCs w:val="69"/>
-        </w:rPr>
-      </w:pPr>
-      <w:r>
-        <w:rPr>
-          <w:sz w:val="22"/>
-          <w:szCs w:val="22"/>
-          <w:rtl w:val="0"/>
-        </w:rPr>
-        <w:t xml:space="preserve">[] </w:t>
-      </w:r>
-      <w:r>
-        <w:rPr>
-          <w:sz w:val="22"/>
-          <w:szCs w:val="22"/>
-          <w:rtl w:val="0"/>
-        </w:rPr>
-        <w:t xml:space="preserve">Sanket Doshi , “</w:t>
+        <w:t xml:space="preserve">J Glob Health</w:t>
+      </w:r>
+      <w:r>
+        <w:rPr>
+          <w:sz w:val="22"/>
+          <w:szCs w:val="22"/>
+          <w:rtl w:val="0"/>
+        </w:rPr>
+        <w:t xml:space="preserve">, 2020 Dec; 10(2): 020504, Published online 2020 Aug 18. doi: 10.7189/jogh.10.-020504</w:t>
+      </w:r>
+    </w:p>
+    <w:p>
+      <w:pPr>
+        <w:rPr>
+          <w:sz w:val="22"/>
+          <w:szCs w:val="22"/>
+        </w:rPr>
+      </w:pPr>
+      <w:r>
+        <w:rPr>
+          <w:rtl w:val="0"/>
+        </w:rPr>
+      </w:r>
+    </w:p>
+    <w:p>
+      <w:pPr>
+        <w:jc w:val="both"/>
+        <w:rPr>
+          <w:sz w:val="22"/>
+          <w:szCs w:val="22"/>
+        </w:rPr>
+      </w:pPr>
+      <w:r>
+        <w:rPr>
+          <w:sz w:val="22"/>
+          <w:szCs w:val="22"/>
+          <w:rtl w:val="0"/>
+        </w:rPr>
+        <w:t xml:space="preserve">[4] Sheikh Md Hanif Hossain, S M Raju and Amelia Ritahani Ismail, “</w:t>
       </w:r>
       <w:hyperlink r:id="rId27">
         <w:r>
@@ -7367,7 +7048,7 @@
             <w:u w:val="single"/>
             <w:rtl w:val="0"/>
           </w:rPr>
-          <w:t xml:space="preserve">Various Optimization Algorithms For Training Neural Network</w:t>
+          <w:t xml:space="preserve">Predicting Pneumonia and Region Detection from X-Ray Images using Deep Neural Network</w:t>
         </w:r>
       </w:hyperlink>
       <w:r>
@@ -7385,476 +7066,48 @@
           <w:szCs w:val="22"/>
           <w:rtl w:val="0"/>
         </w:rPr>
-        <w:t xml:space="preserve">towardsdatascience.com</w:t>
-      </w:r>
-      <w:r>
-        <w:rPr>
-          <w:sz w:val="22"/>
-          <w:szCs w:val="22"/>
-          <w:rtl w:val="0"/>
-        </w:rPr>
-        <w:t xml:space="preserve"> , 13 Jan 2019.</w:t>
-      </w:r>
-      <w:r>
-        <w:rPr>
-          <w:rtl w:val="0"/>
-        </w:rPr>
-      </w:r>
-    </w:p>
-    <w:p>
-      <w:pPr>
-        <w:jc w:val="both"/>
-        <w:rPr>
-          <w:sz w:val="22"/>
-          <w:szCs w:val="22"/>
-        </w:rPr>
-      </w:pPr>
-      <w:r>
-        <w:rPr>
-          <w:rtl w:val="0"/>
-        </w:rPr>
-      </w:r>
-    </w:p>
-    <w:p>
-      <w:pPr>
-        <w:jc w:val="both"/>
-        <w:rPr>
-          <w:sz w:val="22"/>
-          <w:szCs w:val="22"/>
-        </w:rPr>
-      </w:pPr>
-      <w:r>
-        <w:rPr>
-          <w:sz w:val="22"/>
-          <w:szCs w:val="22"/>
-          <w:rtl w:val="0"/>
-        </w:rPr>
-        <w:t xml:space="preserve">[] Chollet, Francois and others, </w:t>
+        <w:t xml:space="preserve">arXiv.org</w:t>
+      </w:r>
+      <w:r>
+        <w:rPr>
+          <w:sz w:val="22"/>
+          <w:szCs w:val="22"/>
+          <w:rtl w:val="0"/>
+        </w:rPr>
+        <w:t xml:space="preserve">, 19 Jan 2021</w:t>
+      </w:r>
+    </w:p>
+    <w:p>
+      <w:pPr>
+        <w:shd w:fill="ffffff" w:val="clear"/>
+        <w:jc w:val="both"/>
+        <w:rPr>
+          <w:sz w:val="22"/>
+          <w:szCs w:val="22"/>
+        </w:rPr>
+      </w:pPr>
+      <w:r>
+        <w:rPr>
+          <w:rtl w:val="0"/>
+        </w:rPr>
+      </w:r>
+    </w:p>
+    <w:p>
+      <w:pPr>
+        <w:rPr>
+          <w:sz w:val="22"/>
+          <w:szCs w:val="22"/>
+        </w:rPr>
+      </w:pPr>
+      <w:r>
+        <w:rPr>
+          <w:sz w:val="22"/>
+          <w:szCs w:val="22"/>
+          <w:rtl w:val="0"/>
+        </w:rPr>
+        <w:t xml:space="preserve">[5] Elaziz MA, Hosny KM, Salah A, Darwish MM, Lu S, Sahlol AT “</w:t>
       </w:r>
       <w:hyperlink r:id="rId28">
-        <w:r>
-          <w:rPr>
-            <w:color w:val="1155cc"/>
-            <w:sz w:val="22"/>
-            <w:szCs w:val="22"/>
-            <w:u w:val="single"/>
-            <w:rtl w:val="0"/>
-          </w:rPr>
-          <w:t xml:space="preserve">Keras</w:t>
-        </w:r>
-      </w:hyperlink>
-      <w:r>
-        <w:rPr>
-          <w:sz w:val="22"/>
-          <w:szCs w:val="22"/>
-          <w:rtl w:val="0"/>
-        </w:rPr>
-        <w:t xml:space="preserve">, 2015.</w:t>
-      </w:r>
-    </w:p>
-    <w:p>
-      <w:pPr>
-        <w:jc w:val="both"/>
-        <w:rPr>
-          <w:sz w:val="22"/>
-          <w:szCs w:val="22"/>
-        </w:rPr>
-      </w:pPr>
-      <w:r>
-        <w:rPr>
-          <w:rtl w:val="0"/>
-        </w:rPr>
-      </w:r>
-    </w:p>
-    <w:p>
-      <w:pPr>
-        <w:jc w:val="both"/>
-        <w:rPr>
-          <w:rFonts w:ascii="Courier New" w:cs="Courier New" w:eastAsia="Courier New" w:hAnsi="Courier New"/>
-          <w:color w:val="eceff1"/>
-          <w:sz w:val="21"/>
-          <w:szCs w:val="21"/>
-          <w:shd w:fill="283142" w:val="clear"/>
-        </w:rPr>
-      </w:pPr>
-      <w:r>
-        <w:rPr>
-          <w:sz w:val="22"/>
-          <w:szCs w:val="22"/>
-          <w:rtl w:val="0"/>
-        </w:rPr>
-        <w:t xml:space="preserve">[] </w:t>
-      </w:r>
-      <w:r>
-        <w:rPr>
-          <w:sz w:val="22"/>
-          <w:szCs w:val="22"/>
-          <w:rtl w:val="0"/>
-        </w:rPr>
-        <w:t xml:space="preserve">Martín Abadi, Ashish Agarwal, Paul Barham, Eugene Brevdo, Zhifeng Chen, Craig Citro, Greg S. Corrado, Andy Davis, Jeffrey Dean, Matthieu Devin, Sanjay Ghemawat, Ian Goodfellow, Andrew Harp, Geoffrey Irving, Michael Isard, Rafal Jozefowicz, Yangqing Jia, Lukasz Kaiser, Manjunath Kudlur, Josh Levenberg, Dan Mané, Mike Schuster, Rajat Monga, Sherry Moore, Derek Murray, Chris Olah, Jonathon Shlens, Benoit Steiner, Ilya Sutskever, Kunal Talwar, Paul Tucker, Vincent Vanhoucke, Vijay Vasudevan, Fernanda Viégas, Oriol Vinyals, Pete Warden, Martin Wattenberg, Martin Wicke, Yuan Yu, and Xiaoqiang Zheng. </w:t>
-      </w:r>
-      <w:hyperlink r:id="rId29">
-        <w:r>
-          <w:rPr>
-            <w:color w:val="1155cc"/>
-            <w:sz w:val="22"/>
-            <w:szCs w:val="22"/>
-            <w:u w:val="single"/>
-            <w:rtl w:val="0"/>
-          </w:rPr>
-          <w:t xml:space="preserve">TensorFlow: Large-scale machine learning on heterogeneous systems</w:t>
-        </w:r>
-      </w:hyperlink>
-      <w:r>
-        <w:rPr>
-          <w:sz w:val="22"/>
-          <w:szCs w:val="22"/>
-          <w:rtl w:val="0"/>
-        </w:rPr>
-        <w:t xml:space="preserve">, 2015</w:t>
-      </w:r>
-      <w:r>
-        <w:rPr>
-          <w:rtl w:val="0"/>
-        </w:rPr>
-      </w:r>
-    </w:p>
-    <w:p>
-      <w:pPr>
-        <w:jc w:val="both"/>
-        <w:rPr>
-          <w:sz w:val="22"/>
-          <w:szCs w:val="22"/>
-        </w:rPr>
-      </w:pPr>
-      <w:r>
-        <w:rPr>
-          <w:rtl w:val="0"/>
-        </w:rPr>
-      </w:r>
-    </w:p>
-    <w:p>
-      <w:pPr>
-        <w:jc w:val="both"/>
-        <w:rPr>
-          <w:sz w:val="22"/>
-          <w:szCs w:val="22"/>
-        </w:rPr>
-      </w:pPr>
-      <w:r>
-        <w:rPr>
-          <w:sz w:val="22"/>
-          <w:szCs w:val="22"/>
-          <w:rtl w:val="0"/>
-        </w:rPr>
-        <w:t xml:space="preserve">[] </w:t>
-      </w:r>
-      <w:hyperlink r:id="rId30">
-        <w:r>
-          <w:rPr>
-            <w:color w:val="1155cc"/>
-            <w:sz w:val="22"/>
-            <w:szCs w:val="22"/>
-            <w:u w:val="single"/>
-            <w:rtl w:val="0"/>
-          </w:rPr>
-          <w:t xml:space="preserve">Scikit-learn: Machine Learning in Python</w:t>
-        </w:r>
-      </w:hyperlink>
-      <w:r>
-        <w:rPr>
-          <w:sz w:val="22"/>
-          <w:szCs w:val="22"/>
-          <w:rtl w:val="0"/>
-        </w:rPr>
-        <w:t xml:space="preserve">, Pedregosa </w:t>
-      </w:r>
-      <w:r>
-        <w:rPr>
-          <w:i w:val="1"/>
-          <w:sz w:val="22"/>
-          <w:szCs w:val="22"/>
-          <w:rtl w:val="0"/>
-        </w:rPr>
-        <w:t xml:space="preserve">et al.</w:t>
-      </w:r>
-      <w:r>
-        <w:rPr>
-          <w:sz w:val="22"/>
-          <w:szCs w:val="22"/>
-          <w:rtl w:val="0"/>
-        </w:rPr>
-        <w:t xml:space="preserve">, JMLR 12, pp. 2825-2830, 2011.</w:t>
-      </w:r>
-    </w:p>
-    <w:p>
-      <w:pPr>
-        <w:jc w:val="both"/>
-        <w:rPr>
-          <w:sz w:val="22"/>
-          <w:szCs w:val="22"/>
-        </w:rPr>
-      </w:pPr>
-      <w:r>
-        <w:rPr>
-          <w:rtl w:val="0"/>
-        </w:rPr>
-      </w:r>
-    </w:p>
-    <w:p>
-      <w:pPr>
-        <w:jc w:val="both"/>
-        <w:rPr>
-          <w:sz w:val="22"/>
-          <w:szCs w:val="22"/>
-        </w:rPr>
-      </w:pPr>
-      <w:r>
-        <w:rPr>
-          <w:sz w:val="22"/>
-          <w:szCs w:val="22"/>
-          <w:rtl w:val="0"/>
-        </w:rPr>
-        <w:t xml:space="preserve">[] Pranav Rajpurkar, Jeremy Irvin, Kaylie Zhu, Brandon Yang, Hershel Mehta, Tony Duan, Daisy Ding, Aarti Bagul, Robyn L. Ball, Curtis Langlotz, Katie Shpanskaya, Matthew P. Lungre and, Andrew Y. Ng, “</w:t>
-      </w:r>
-      <w:hyperlink r:id="rId31">
-        <w:r>
-          <w:rPr>
-            <w:color w:val="1155cc"/>
-            <w:sz w:val="22"/>
-            <w:szCs w:val="22"/>
-            <w:u w:val="single"/>
-            <w:rtl w:val="0"/>
-          </w:rPr>
-          <w:t xml:space="preserve">CheXNet: Radiologist-Level Pneumonia Detection on Chest X-Rays with Deep Learning</w:t>
-        </w:r>
-      </w:hyperlink>
-      <w:r>
-        <w:rPr>
-          <w:sz w:val="22"/>
-          <w:szCs w:val="22"/>
-          <w:rtl w:val="0"/>
-        </w:rPr>
-        <w:t xml:space="preserve">”, </w:t>
-      </w:r>
-      <w:r>
-        <w:rPr>
-          <w:i w:val="1"/>
-          <w:sz w:val="22"/>
-          <w:szCs w:val="22"/>
-          <w:rtl w:val="0"/>
-        </w:rPr>
-        <w:t xml:space="preserve">arXiv:1711.05225</w:t>
-      </w:r>
-      <w:r>
-        <w:rPr>
-          <w:sz w:val="22"/>
-          <w:szCs w:val="22"/>
-          <w:rtl w:val="0"/>
-        </w:rPr>
-        <w:t xml:space="preserve">, 25 Dec 2017</w:t>
-      </w:r>
-    </w:p>
-    <w:p>
-      <w:pPr>
-        <w:jc w:val="both"/>
-        <w:rPr>
-          <w:sz w:val="22"/>
-          <w:szCs w:val="22"/>
-        </w:rPr>
-      </w:pPr>
-      <w:r>
-        <w:rPr>
-          <w:rtl w:val="0"/>
-        </w:rPr>
-      </w:r>
-    </w:p>
-    <w:p>
-      <w:pPr>
-        <w:jc w:val="both"/>
-        <w:rPr>
-          <w:sz w:val="22"/>
-          <w:szCs w:val="22"/>
-        </w:rPr>
-      </w:pPr>
-      <w:r>
-        <w:rPr>
-          <w:sz w:val="22"/>
-          <w:szCs w:val="22"/>
-          <w:rtl w:val="0"/>
-        </w:rPr>
-        <w:t xml:space="preserve">[] Madz2000, “</w:t>
-      </w:r>
-      <w:hyperlink r:id="rId32">
-        <w:r>
-          <w:rPr>
-            <w:color w:val="1155cc"/>
-            <w:sz w:val="22"/>
-            <w:szCs w:val="22"/>
-            <w:highlight w:val="white"/>
-            <w:u w:val="single"/>
-            <w:rtl w:val="0"/>
-          </w:rPr>
-          <w:t xml:space="preserve">Pneumonia Detection using CNN(92.6% Accuracy</w:t>
-        </w:r>
-      </w:hyperlink>
-      <w:r>
-        <w:rPr>
-          <w:sz w:val="22"/>
-          <w:szCs w:val="22"/>
-          <w:highlight w:val="white"/>
-          <w:rtl w:val="0"/>
-        </w:rPr>
-        <w:t xml:space="preserve">)” , </w:t>
-      </w:r>
-      <w:r>
-        <w:rPr>
-          <w:i w:val="1"/>
-          <w:sz w:val="22"/>
-          <w:szCs w:val="22"/>
-          <w:rtl w:val="0"/>
-        </w:rPr>
-        <w:t xml:space="preserve">kaggle.com, </w:t>
-      </w:r>
-      <w:r>
-        <w:rPr>
-          <w:i w:val="1"/>
-          <w:sz w:val="22"/>
-          <w:szCs w:val="22"/>
-          <w:rtl w:val="0"/>
-        </w:rPr>
-        <w:t xml:space="preserve">Chest X-Ray Images (Pneumonia)</w:t>
-      </w:r>
-      <w:r>
-        <w:rPr>
-          <w:i w:val="1"/>
-          <w:sz w:val="22"/>
-          <w:szCs w:val="22"/>
-          <w:rtl w:val="0"/>
-        </w:rPr>
-        <w:t xml:space="preserve"> </w:t>
-      </w:r>
-      <w:r>
-        <w:rPr>
-          <w:sz w:val="22"/>
-          <w:szCs w:val="22"/>
-          <w:rtl w:val="0"/>
-        </w:rPr>
-        <w:t xml:space="preserve">, July 2020.</w:t>
-      </w:r>
-    </w:p>
-    <w:p>
-      <w:pPr>
-        <w:pStyle w:val="Heading2"/>
-        <w:keepNext w:val="0"/>
-        <w:shd w:fill="ffffff" w:val="clear"/>
-        <w:spacing w:before="0" w:line="211.76470588235293" w:lineRule="auto"/>
-        <w:ind w:left="0" w:firstLine="0"/>
-        <w:jc w:val="both"/>
-        <w:rPr/>
-      </w:pPr>
-      <w:bookmarkStart w:colFirst="0" w:colLast="0" w:name="_heading=h.wgrbbplzvxl7" w:id="0"/>
-      <w:bookmarkEnd w:id="0"/>
-      <w:r>
-        <w:rPr>
-          <w:rtl w:val="0"/>
-        </w:rPr>
-      </w:r>
-    </w:p>
-    <w:p>
-      <w:pPr>
-        <w:pStyle w:val="Heading2"/>
-        <w:keepNext w:val="0"/>
-        <w:shd w:fill="ffffff" w:val="clear"/>
-        <w:spacing w:before="0" w:line="211.76470588235293" w:lineRule="auto"/>
-        <w:ind w:left="0" w:firstLine="0"/>
-        <w:jc w:val="both"/>
-        <w:rPr/>
-      </w:pPr>
-      <w:bookmarkStart w:colFirst="0" w:colLast="0" w:name="_heading=h.8kidslc8jvbq" w:id="1"/>
-      <w:bookmarkEnd w:id="1"/>
-      <w:r>
-        <w:rPr>
-          <w:rtl w:val="0"/>
-        </w:rPr>
-        <w:t xml:space="preserve">[] d</w:t>
-      </w:r>
-      <w:r>
-        <w:rPr>
-          <w:rtl w:val="0"/>
-        </w:rPr>
-        <w:t xml:space="preserve">shahid380, “</w:t>
-      </w:r>
-      <w:hyperlink r:id="rId33">
-        <w:r>
-          <w:rPr>
-            <w:color w:val="1155cc"/>
-            <w:u w:val="single"/>
-            <w:rtl w:val="0"/>
-          </w:rPr>
-          <w:t xml:space="preserve">Convolutional Neural Network</w:t>
-        </w:r>
-      </w:hyperlink>
-      <w:r>
-        <w:rPr>
-          <w:rtl w:val="0"/>
-        </w:rPr>
-        <w:t xml:space="preserve">“, </w:t>
-      </w:r>
-      <w:r>
-        <w:rPr>
-          <w:i w:val="1"/>
-          <w:rtl w:val="0"/>
-        </w:rPr>
-        <w:t xml:space="preserve">towardsdatascience.com,</w:t>
-      </w:r>
-      <w:r>
-        <w:rPr>
-          <w:rtl w:val="0"/>
-        </w:rPr>
-        <w:t xml:space="preserve"> </w:t>
-      </w:r>
-      <w:r>
-        <w:rPr>
-          <w:rtl w:val="0"/>
-        </w:rPr>
-        <w:t xml:space="preserve">Feb 24, 2019.</w:t>
-      </w:r>
-    </w:p>
-    <w:p>
-      <w:pPr>
-        <w:rPr/>
-      </w:pPr>
-      <w:r>
-        <w:rPr>
-          <w:rtl w:val="0"/>
-        </w:rPr>
-      </w:r>
-    </w:p>
-    <w:p>
-      <w:pPr>
-        <w:rPr>
-          <w:sz w:val="22"/>
-          <w:szCs w:val="22"/>
-        </w:rPr>
-      </w:pPr>
-      <w:r>
-        <w:rPr>
-          <w:sz w:val="22"/>
-          <w:szCs w:val="22"/>
-          <w:rtl w:val="0"/>
-        </w:rPr>
-        <w:t xml:space="preserve">[] </w:t>
-      </w:r>
-      <w:r>
-        <w:rPr>
-          <w:sz w:val="22"/>
-          <w:szCs w:val="22"/>
-          <w:rtl w:val="0"/>
-        </w:rPr>
-        <w:t xml:space="preserve">Elaziz MA, Hosny KM, Salah A, Darwish MM, Lu S, Sahlol AT “</w:t>
-      </w:r>
-      <w:hyperlink r:id="rId34">
         <w:r>
           <w:rPr>
             <w:color w:val="1155cc"/>
@@ -7872,15 +7125,7 @@
           <w:szCs w:val="22"/>
           <w:rtl w:val="0"/>
         </w:rPr>
-        <w:t xml:space="preserve">”</w:t>
-      </w:r>
-      <w:r>
-        <w:rPr>
-          <w:sz w:val="22"/>
-          <w:szCs w:val="22"/>
-          <w:rtl w:val="0"/>
-        </w:rPr>
-        <w:t xml:space="preserve">. </w:t>
+        <w:t xml:space="preserve">”. </w:t>
       </w:r>
       <w:r>
         <w:rPr>
@@ -7926,263 +7171,9 @@
           <w:szCs w:val="22"/>
           <w:rtl w:val="0"/>
         </w:rPr>
-        <w:t xml:space="preserve">[] </w:t>
-      </w:r>
-      <w:r>
-        <w:rPr>
-          <w:sz w:val="22"/>
-          <w:szCs w:val="22"/>
-          <w:rtl w:val="0"/>
-        </w:rPr>
-        <w:t xml:space="preserve">Shibani Santurkar, Dimitris Tsipras, Andrew Ilyas, Aleksander Madry, “</w:t>
-      </w:r>
-      <w:hyperlink r:id="rId35">
-        <w:r>
-          <w:rPr>
-            <w:color w:val="1155cc"/>
-            <w:sz w:val="22"/>
-            <w:szCs w:val="22"/>
-            <w:u w:val="single"/>
-            <w:rtl w:val="0"/>
-          </w:rPr>
-          <w:t xml:space="preserve">How Does Batch Normalization Help Optimization?</w:t>
-        </w:r>
-      </w:hyperlink>
-      <w:r>
-        <w:rPr>
-          <w:sz w:val="22"/>
-          <w:szCs w:val="22"/>
-          <w:rtl w:val="0"/>
-        </w:rPr>
-        <w:t xml:space="preserve">”, </w:t>
-      </w:r>
-      <w:r>
-        <w:rPr>
-          <w:i w:val="1"/>
-          <w:sz w:val="22"/>
-          <w:szCs w:val="22"/>
-          <w:rtl w:val="0"/>
-        </w:rPr>
-        <w:t xml:space="preserve">Advances in Neural Information Processing Systems 31</w:t>
-      </w:r>
-      <w:r>
-        <w:rPr>
-          <w:sz w:val="22"/>
-          <w:szCs w:val="22"/>
-          <w:rtl w:val="0"/>
-        </w:rPr>
-        <w:t xml:space="preserve"> (NeurIPS 2018).</w:t>
-      </w:r>
-    </w:p>
-    <w:p>
-      <w:pPr>
-        <w:rPr>
-          <w:sz w:val="22"/>
-          <w:szCs w:val="22"/>
-        </w:rPr>
-      </w:pPr>
-      <w:r>
-        <w:rPr>
-          <w:rtl w:val="0"/>
-        </w:rPr>
-      </w:r>
-    </w:p>
-    <w:p>
-      <w:pPr>
-        <w:rPr>
-          <w:sz w:val="22"/>
-          <w:szCs w:val="22"/>
-        </w:rPr>
-      </w:pPr>
-      <w:r>
-        <w:rPr>
-          <w:sz w:val="22"/>
-          <w:szCs w:val="22"/>
-          <w:rtl w:val="0"/>
-        </w:rPr>
-        <w:t xml:space="preserve">[] Sebastian Bock, Josef Goppold and Martin Weiß, “</w:t>
-      </w:r>
-      <w:hyperlink r:id="rId36">
-        <w:r>
-          <w:rPr>
-            <w:color w:val="1155cc"/>
-            <w:sz w:val="22"/>
-            <w:szCs w:val="22"/>
-            <w:u w:val="single"/>
-            <w:rtl w:val="0"/>
-          </w:rPr>
-          <w:t xml:space="preserve">An improvement of the convergence proof of the ADAM-Optimizer</w:t>
-        </w:r>
-      </w:hyperlink>
-      <w:r>
-        <w:rPr>
-          <w:sz w:val="22"/>
-          <w:szCs w:val="22"/>
-          <w:rtl w:val="0"/>
-        </w:rPr>
-        <w:t xml:space="preserve"> ”, </w:t>
-      </w:r>
-      <w:r>
-        <w:rPr>
-          <w:i w:val="1"/>
-          <w:sz w:val="22"/>
-          <w:szCs w:val="22"/>
-          <w:rtl w:val="0"/>
-        </w:rPr>
-        <w:t xml:space="preserve">arXiv:1804.10587</w:t>
-      </w:r>
-      <w:r>
-        <w:rPr>
-          <w:sz w:val="22"/>
-          <w:szCs w:val="22"/>
-          <w:rtl w:val="0"/>
-        </w:rPr>
-        <w:t xml:space="preserve">, 27 Apr 2018</w:t>
-      </w:r>
-    </w:p>
-    <w:p>
-      <w:pPr>
-        <w:rPr>
-          <w:sz w:val="22"/>
-          <w:szCs w:val="22"/>
-        </w:rPr>
-      </w:pPr>
-      <w:r>
-        <w:rPr>
-          <w:rtl w:val="0"/>
-        </w:rPr>
-      </w:r>
-    </w:p>
-    <w:p>
-      <w:pPr>
-        <w:rPr>
-          <w:sz w:val="22"/>
-          <w:szCs w:val="22"/>
-        </w:rPr>
-      </w:pPr>
-      <w:r>
-        <w:rPr>
-          <w:sz w:val="22"/>
-          <w:szCs w:val="22"/>
-          <w:rtl w:val="0"/>
-        </w:rPr>
-        <w:t xml:space="preserve">[] </w:t>
-      </w:r>
-      <w:r>
-        <w:rPr>
-          <w:sz w:val="22"/>
-          <w:szCs w:val="22"/>
-          <w:rtl w:val="0"/>
-        </w:rPr>
-        <w:t xml:space="preserve">T. Carneiro, R. V. Medeiros Da NóBrega, T. Nepomuceno, G. Bian, V. H. C. De Albuquerque and P. P. R. Filho, "</w:t>
-      </w:r>
-      <w:hyperlink r:id="rId37">
-        <w:r>
-          <w:rPr>
-            <w:color w:val="1155cc"/>
-            <w:sz w:val="22"/>
-            <w:szCs w:val="22"/>
-            <w:u w:val="single"/>
-            <w:rtl w:val="0"/>
-          </w:rPr>
-          <w:t xml:space="preserve">Performance Analysis of Google Colaboratory as a Tool for Accelerating Deep Learning Applications</w:t>
-        </w:r>
-      </w:hyperlink>
-      <w:r>
-        <w:rPr>
-          <w:sz w:val="22"/>
-          <w:szCs w:val="22"/>
-          <w:rtl w:val="0"/>
-        </w:rPr>
-        <w:t xml:space="preserve">," in</w:t>
-      </w:r>
-      <w:r>
-        <w:rPr>
-          <w:i w:val="1"/>
-          <w:sz w:val="22"/>
-          <w:szCs w:val="22"/>
-          <w:rtl w:val="0"/>
-        </w:rPr>
-        <w:t xml:space="preserve"> IEEE Access, vol. 6, pp. 61677-61685</w:t>
-      </w:r>
-      <w:r>
-        <w:rPr>
-          <w:sz w:val="22"/>
-          <w:szCs w:val="22"/>
-          <w:rtl w:val="0"/>
-        </w:rPr>
-        <w:t xml:space="preserve">, 2018, doi: 10.1109/ACCESS.2018.2874767.</w:t>
-      </w:r>
-    </w:p>
-    <w:p>
-      <w:pPr>
-        <w:rPr>
-          <w:sz w:val="22"/>
-          <w:szCs w:val="22"/>
-        </w:rPr>
-      </w:pPr>
-      <w:r>
-        <w:rPr>
-          <w:rtl w:val="0"/>
-        </w:rPr>
-      </w:r>
-    </w:p>
-    <w:p>
-      <w:pPr>
-        <w:rPr>
-          <w:sz w:val="22"/>
-          <w:szCs w:val="22"/>
-        </w:rPr>
-      </w:pPr>
-      <w:r>
-        <w:rPr>
-          <w:sz w:val="22"/>
-          <w:szCs w:val="22"/>
-          <w:rtl w:val="0"/>
-        </w:rPr>
-        <w:t xml:space="preserve">[] </w:t>
-      </w:r>
-      <w:r>
-        <w:rPr>
-          <w:sz w:val="22"/>
-          <w:szCs w:val="22"/>
-          <w:rtl w:val="0"/>
-        </w:rPr>
-        <w:t xml:space="preserve">Weihan Zhang</w:t>
-      </w:r>
-      <w:r>
-        <w:rPr>
-          <w:sz w:val="22"/>
-          <w:szCs w:val="22"/>
-          <w:rtl w:val="0"/>
-        </w:rPr>
-        <w:t xml:space="preserve">, </w:t>
-      </w:r>
-      <w:r>
-        <w:rPr>
-          <w:sz w:val="22"/>
-          <w:szCs w:val="22"/>
-          <w:rtl w:val="0"/>
-        </w:rPr>
-        <w:t xml:space="preserve">Bryan Pogorelsky</w:t>
-      </w:r>
-      <w:r>
-        <w:rPr>
-          <w:sz w:val="22"/>
-          <w:szCs w:val="22"/>
-          <w:rtl w:val="0"/>
-        </w:rPr>
-        <w:t xml:space="preserve">, </w:t>
-      </w:r>
-      <w:r>
-        <w:rPr>
-          <w:sz w:val="22"/>
-          <w:szCs w:val="22"/>
-          <w:rtl w:val="0"/>
-        </w:rPr>
-        <w:t xml:space="preserve">Mark Loveland and Trevor Wolf, “</w:t>
-      </w:r>
-      <w:hyperlink r:id="rId38">
+        <w:t xml:space="preserve">[6] Weihan Zhang, Bryan Pogorelsky, Mark Loveland and Trevor Wolf, “</w:t>
+      </w:r>
+      <w:hyperlink r:id="rId29">
         <w:r>
           <w:rPr>
             <w:i w:val="1"/>
@@ -8215,12 +7206,767 @@
     </w:p>
     <w:p>
       <w:pPr>
+        <w:jc w:val="both"/>
+        <w:rPr>
+          <w:sz w:val="22"/>
+          <w:szCs w:val="22"/>
+        </w:rPr>
+      </w:pPr>
+      <w:r>
+        <w:rPr>
+          <w:rtl w:val="0"/>
+        </w:rPr>
+      </w:r>
+    </w:p>
+    <w:p>
+      <w:pPr>
+        <w:jc w:val="both"/>
+        <w:rPr>
+          <w:sz w:val="22"/>
+          <w:szCs w:val="22"/>
+        </w:rPr>
+      </w:pPr>
+      <w:r>
+        <w:rPr>
+          <w:sz w:val="22"/>
+          <w:szCs w:val="22"/>
+          <w:rtl w:val="0"/>
+        </w:rPr>
+        <w:t xml:space="preserve">[7] Pranav Rajpurkar, Jeremy Irvin, Kaylie Zhu, Brandon Yang, Hershel Mehta, Tony Duan, Daisy Ding, Aarti Bagul, Robyn L. Ball, Curtis Langlotz, Katie Shpanskaya, Matthew P. Lungre and, Andrew Y. Ng, “</w:t>
+      </w:r>
+      <w:hyperlink r:id="rId30">
+        <w:r>
+          <w:rPr>
+            <w:color w:val="1155cc"/>
+            <w:sz w:val="22"/>
+            <w:szCs w:val="22"/>
+            <w:u w:val="single"/>
+            <w:rtl w:val="0"/>
+          </w:rPr>
+          <w:t xml:space="preserve">CheXNet: Radiologist-Level Pneumonia Detection on Chest X-Rays with Deep Learning</w:t>
+        </w:r>
+      </w:hyperlink>
+      <w:r>
+        <w:rPr>
+          <w:sz w:val="22"/>
+          <w:szCs w:val="22"/>
+          <w:rtl w:val="0"/>
+        </w:rPr>
+        <w:t xml:space="preserve">”, </w:t>
+      </w:r>
+      <w:r>
         <w:rPr>
           <w:i w:val="1"/>
           <w:sz w:val="22"/>
           <w:szCs w:val="22"/>
-        </w:rPr>
-      </w:pPr>
+          <w:rtl w:val="0"/>
+        </w:rPr>
+        <w:t xml:space="preserve">arXiv:1711.05225</w:t>
+      </w:r>
+      <w:r>
+        <w:rPr>
+          <w:sz w:val="22"/>
+          <w:szCs w:val="22"/>
+          <w:rtl w:val="0"/>
+        </w:rPr>
+        <w:t xml:space="preserve">, 25 Dec 2017</w:t>
+      </w:r>
+    </w:p>
+    <w:p>
+      <w:pPr>
+        <w:jc w:val="both"/>
+        <w:rPr>
+          <w:sz w:val="22"/>
+          <w:szCs w:val="22"/>
+        </w:rPr>
+      </w:pPr>
+      <w:r>
+        <w:rPr>
+          <w:rtl w:val="0"/>
+        </w:rPr>
+      </w:r>
+    </w:p>
+    <w:p>
+      <w:pPr>
+        <w:shd w:fill="ffffff" w:val="clear"/>
+        <w:jc w:val="both"/>
+        <w:rPr>
+          <w:sz w:val="22"/>
+          <w:szCs w:val="22"/>
+        </w:rPr>
+      </w:pPr>
+      <w:r>
+        <w:rPr>
+          <w:sz w:val="22"/>
+          <w:szCs w:val="22"/>
+          <w:rtl w:val="0"/>
+        </w:rPr>
+        <w:t xml:space="preserve">[8] dshahid380, “</w:t>
+      </w:r>
+      <w:hyperlink r:id="rId31">
+        <w:r>
+          <w:rPr>
+            <w:color w:val="1155cc"/>
+            <w:sz w:val="22"/>
+            <w:szCs w:val="22"/>
+            <w:u w:val="single"/>
+            <w:rtl w:val="0"/>
+          </w:rPr>
+          <w:t xml:space="preserve">Convolutional Neural Network</w:t>
+        </w:r>
+      </w:hyperlink>
+      <w:r>
+        <w:rPr>
+          <w:sz w:val="22"/>
+          <w:szCs w:val="22"/>
+          <w:rtl w:val="0"/>
+        </w:rPr>
+        <w:t xml:space="preserve">“, </w:t>
+      </w:r>
+      <w:r>
+        <w:rPr>
+          <w:i w:val="1"/>
+          <w:sz w:val="22"/>
+          <w:szCs w:val="22"/>
+          <w:rtl w:val="0"/>
+        </w:rPr>
+        <w:t xml:space="preserve">towardsdatascience.com,</w:t>
+      </w:r>
+      <w:r>
+        <w:rPr>
+          <w:sz w:val="22"/>
+          <w:szCs w:val="22"/>
+          <w:rtl w:val="0"/>
+        </w:rPr>
+        <w:t xml:space="preserve"> Feb 24, 2019.</w:t>
+      </w:r>
+    </w:p>
+    <w:p>
+      <w:pPr>
+        <w:shd w:fill="ffffff" w:val="clear"/>
+        <w:jc w:val="both"/>
+        <w:rPr>
+          <w:sz w:val="22"/>
+          <w:szCs w:val="22"/>
+        </w:rPr>
+      </w:pPr>
+      <w:r>
+        <w:rPr>
+          <w:rtl w:val="0"/>
+        </w:rPr>
+      </w:r>
+    </w:p>
+    <w:p>
+      <w:pPr>
+        <w:spacing w:after="0" w:before="0" w:line="240" w:lineRule="auto"/>
+        <w:jc w:val="both"/>
+        <w:rPr>
+          <w:sz w:val="22"/>
+          <w:szCs w:val="22"/>
+        </w:rPr>
+      </w:pPr>
+      <w:r>
+        <w:rPr>
+          <w:sz w:val="22"/>
+          <w:szCs w:val="22"/>
+          <w:rtl w:val="0"/>
+        </w:rPr>
+        <w:t xml:space="preserve">[9] Chollet, Francois and others,</w:t>
+      </w:r>
+      <w:hyperlink r:id="rId32">
+        <w:r>
+          <w:rPr>
+            <w:sz w:val="22"/>
+            <w:szCs w:val="22"/>
+            <w:rtl w:val="0"/>
+          </w:rPr>
+          <w:t xml:space="preserve"> </w:t>
+        </w:r>
+      </w:hyperlink>
+      <w:hyperlink r:id="rId33">
+        <w:r>
+          <w:rPr>
+            <w:color w:val="1155cc"/>
+            <w:sz w:val="22"/>
+            <w:szCs w:val="22"/>
+            <w:u w:val="single"/>
+            <w:rtl w:val="0"/>
+          </w:rPr>
+          <w:t xml:space="preserve">Keras</w:t>
+        </w:r>
+      </w:hyperlink>
+      <w:r>
+        <w:rPr>
+          <w:sz w:val="22"/>
+          <w:szCs w:val="22"/>
+          <w:rtl w:val="0"/>
+        </w:rPr>
+        <w:t xml:space="preserve">, 2015.</w:t>
+      </w:r>
+    </w:p>
+    <w:p>
+      <w:pPr>
+        <w:jc w:val="both"/>
+        <w:rPr>
+          <w:sz w:val="22"/>
+          <w:szCs w:val="22"/>
+        </w:rPr>
+      </w:pPr>
+      <w:r>
+        <w:rPr>
+          <w:rtl w:val="0"/>
+        </w:rPr>
+      </w:r>
+    </w:p>
+    <w:p>
+      <w:pPr>
+        <w:jc w:val="both"/>
+        <w:rPr>
+          <w:sz w:val="22"/>
+          <w:szCs w:val="22"/>
+        </w:rPr>
+      </w:pPr>
+      <w:r>
+        <w:rPr>
+          <w:sz w:val="22"/>
+          <w:szCs w:val="22"/>
+          <w:rtl w:val="0"/>
+        </w:rPr>
+        <w:t xml:space="preserve">[10] Martín Abadi, Ashish Agarwal, Paul Barham, Eugene Brevdo, Zhifeng Chen, Craig Citro, Greg S. Corrado, Andy Davis, Jeffrey Dean, Matthieu Devin, Sanjay Ghemawat, Ian Goodfellow, Andrew Harp, Geoffrey Irving, Michael Isard, Rafal Jozefowicz, Yangqing Jia, Lukasz Kaiser, Manjunath Kudlur, Josh Levenberg, Dan Mané, Mike Schuster, Rajat Monga, Sherry Moore, Derek Murray, Chris Olah, Jonathon Shlens, Benoit Steiner, Ilya Sutskever, Kunal Talwar, Paul Tucker, Vincent Vanhoucke, Vijay Vasudevan, Fernanda Viégas, Oriol Vinyals, Pete Warden, Martin Wattenberg, Martin Wicke, Yuan Yu, and Xiaoqiang Zheng.</w:t>
+      </w:r>
+      <w:hyperlink r:id="rId34">
+        <w:r>
+          <w:rPr>
+            <w:sz w:val="22"/>
+            <w:szCs w:val="22"/>
+            <w:rtl w:val="0"/>
+          </w:rPr>
+          <w:t xml:space="preserve"> </w:t>
+        </w:r>
+      </w:hyperlink>
+      <w:hyperlink r:id="rId35">
+        <w:r>
+          <w:rPr>
+            <w:color w:val="1155cc"/>
+            <w:sz w:val="22"/>
+            <w:szCs w:val="22"/>
+            <w:u w:val="single"/>
+            <w:rtl w:val="0"/>
+          </w:rPr>
+          <w:t xml:space="preserve">TensorFlow: Large-scale machine learning on heterogeneous systems</w:t>
+        </w:r>
+      </w:hyperlink>
+      <w:r>
+        <w:rPr>
+          <w:sz w:val="22"/>
+          <w:szCs w:val="22"/>
+          <w:rtl w:val="0"/>
+        </w:rPr>
+        <w:t xml:space="preserve">, 2015</w:t>
+      </w:r>
+    </w:p>
+    <w:p>
+      <w:pPr>
+        <w:jc w:val="both"/>
+        <w:rPr>
+          <w:sz w:val="22"/>
+          <w:szCs w:val="22"/>
+        </w:rPr>
+      </w:pPr>
+      <w:r>
+        <w:rPr>
+          <w:rtl w:val="0"/>
+        </w:rPr>
+      </w:r>
+    </w:p>
+    <w:p>
+      <w:pPr>
+        <w:jc w:val="both"/>
+        <w:rPr>
+          <w:sz w:val="22"/>
+          <w:szCs w:val="22"/>
+        </w:rPr>
+      </w:pPr>
+      <w:r>
+        <w:rPr>
+          <w:sz w:val="22"/>
+          <w:szCs w:val="22"/>
+          <w:rtl w:val="0"/>
+        </w:rPr>
+        <w:t xml:space="preserve">[11]</w:t>
+      </w:r>
+      <w:hyperlink r:id="rId36">
+        <w:r>
+          <w:rPr>
+            <w:sz w:val="22"/>
+            <w:szCs w:val="22"/>
+            <w:rtl w:val="0"/>
+          </w:rPr>
+          <w:t xml:space="preserve"> </w:t>
+        </w:r>
+      </w:hyperlink>
+      <w:hyperlink r:id="rId37">
+        <w:r>
+          <w:rPr>
+            <w:color w:val="1155cc"/>
+            <w:sz w:val="22"/>
+            <w:szCs w:val="22"/>
+            <w:u w:val="single"/>
+            <w:rtl w:val="0"/>
+          </w:rPr>
+          <w:t xml:space="preserve">Scikit-learn: Machine Learning in Python</w:t>
+        </w:r>
+      </w:hyperlink>
+      <w:r>
+        <w:rPr>
+          <w:sz w:val="22"/>
+          <w:szCs w:val="22"/>
+          <w:rtl w:val="0"/>
+        </w:rPr>
+        <w:t xml:space="preserve">, Pedregosa </w:t>
+      </w:r>
+      <w:r>
+        <w:rPr>
+          <w:i w:val="1"/>
+          <w:sz w:val="22"/>
+          <w:szCs w:val="22"/>
+          <w:rtl w:val="0"/>
+        </w:rPr>
+        <w:t xml:space="preserve">et al.</w:t>
+      </w:r>
+      <w:r>
+        <w:rPr>
+          <w:sz w:val="22"/>
+          <w:szCs w:val="22"/>
+          <w:rtl w:val="0"/>
+        </w:rPr>
+        <w:t xml:space="preserve">, JMLR 12, pp. 2825-2830, 2011.</w:t>
+      </w:r>
+    </w:p>
+    <w:p>
+      <w:pPr>
+        <w:rPr>
+          <w:sz w:val="22"/>
+          <w:szCs w:val="22"/>
+        </w:rPr>
+      </w:pPr>
+      <w:r>
+        <w:rPr>
+          <w:rtl w:val="0"/>
+        </w:rPr>
+      </w:r>
+    </w:p>
+    <w:p>
+      <w:pPr>
+        <w:rPr>
+          <w:sz w:val="22"/>
+          <w:szCs w:val="22"/>
+        </w:rPr>
+      </w:pPr>
+      <w:r>
+        <w:rPr>
+          <w:sz w:val="22"/>
+          <w:szCs w:val="22"/>
+          <w:rtl w:val="0"/>
+        </w:rPr>
+        <w:t xml:space="preserve">[12] T. Carneiro, R. V. Medeiros Da NóBrega, T. Nepomuceno, G. Bian, V. H. C. De Albuquerque and P. P. R. Filho, "</w:t>
+      </w:r>
+      <w:hyperlink r:id="rId38">
+        <w:r>
+          <w:rPr>
+            <w:color w:val="1155cc"/>
+            <w:sz w:val="22"/>
+            <w:szCs w:val="22"/>
+            <w:u w:val="single"/>
+            <w:rtl w:val="0"/>
+          </w:rPr>
+          <w:t xml:space="preserve">Performance Analysis of Google Colaboratory as a Tool for Accelerating Deep Learning Applications</w:t>
+        </w:r>
+      </w:hyperlink>
+      <w:r>
+        <w:rPr>
+          <w:sz w:val="22"/>
+          <w:szCs w:val="22"/>
+          <w:rtl w:val="0"/>
+        </w:rPr>
+        <w:t xml:space="preserve">," in</w:t>
+      </w:r>
+      <w:r>
+        <w:rPr>
+          <w:i w:val="1"/>
+          <w:sz w:val="22"/>
+          <w:szCs w:val="22"/>
+          <w:rtl w:val="0"/>
+        </w:rPr>
+        <w:t xml:space="preserve"> IEEE Access, vol. 6, pp. 61677-61685</w:t>
+      </w:r>
+      <w:r>
+        <w:rPr>
+          <w:sz w:val="22"/>
+          <w:szCs w:val="22"/>
+          <w:rtl w:val="0"/>
+        </w:rPr>
+        <w:t xml:space="preserve">, 2018, doi: 10.1109/ACCESS.2018.2874767.</w:t>
+      </w:r>
+    </w:p>
+    <w:p>
+      <w:pPr>
+        <w:jc w:val="both"/>
+        <w:rPr>
+          <w:sz w:val="22"/>
+          <w:szCs w:val="22"/>
+        </w:rPr>
+      </w:pPr>
+      <w:r>
+        <w:rPr>
+          <w:rtl w:val="0"/>
+        </w:rPr>
+      </w:r>
+    </w:p>
+    <w:p>
+      <w:pPr>
+        <w:rPr>
+          <w:sz w:val="22"/>
+          <w:szCs w:val="22"/>
+        </w:rPr>
+      </w:pPr>
+      <w:r>
+        <w:rPr>
+          <w:sz w:val="22"/>
+          <w:szCs w:val="22"/>
+          <w:rtl w:val="0"/>
+        </w:rPr>
+        <w:t xml:space="preserve">[13] Sebastian Bock, Josef Goppold and Martin Weiß, “</w:t>
+      </w:r>
+      <w:hyperlink r:id="rId39">
+        <w:r>
+          <w:rPr>
+            <w:color w:val="1155cc"/>
+            <w:sz w:val="22"/>
+            <w:szCs w:val="22"/>
+            <w:u w:val="single"/>
+            <w:rtl w:val="0"/>
+          </w:rPr>
+          <w:t xml:space="preserve">An improvement of the convergence proof of the ADAM-Optimizer</w:t>
+        </w:r>
+      </w:hyperlink>
+      <w:r>
+        <w:rPr>
+          <w:sz w:val="22"/>
+          <w:szCs w:val="22"/>
+          <w:rtl w:val="0"/>
+        </w:rPr>
+        <w:t xml:space="preserve"> ”, </w:t>
+      </w:r>
+      <w:r>
+        <w:rPr>
+          <w:i w:val="1"/>
+          <w:sz w:val="22"/>
+          <w:szCs w:val="22"/>
+          <w:rtl w:val="0"/>
+        </w:rPr>
+        <w:t xml:space="preserve">arXiv:1804.10587</w:t>
+      </w:r>
+      <w:r>
+        <w:rPr>
+          <w:sz w:val="22"/>
+          <w:szCs w:val="22"/>
+          <w:rtl w:val="0"/>
+        </w:rPr>
+        <w:t xml:space="preserve">, 27 Apr 2018</w:t>
+      </w:r>
+    </w:p>
+    <w:p>
+      <w:pPr>
+        <w:jc w:val="both"/>
+        <w:rPr>
+          <w:sz w:val="22"/>
+          <w:szCs w:val="22"/>
+        </w:rPr>
+      </w:pPr>
+      <w:r>
+        <w:rPr>
+          <w:rtl w:val="0"/>
+        </w:rPr>
+      </w:r>
+    </w:p>
+    <w:p>
+      <w:pPr>
+        <w:jc w:val="both"/>
+        <w:rPr>
+          <w:sz w:val="22"/>
+          <w:szCs w:val="22"/>
+        </w:rPr>
+      </w:pPr>
+      <w:r>
+        <w:rPr>
+          <w:sz w:val="22"/>
+          <w:szCs w:val="22"/>
+          <w:rtl w:val="0"/>
+        </w:rPr>
+        <w:t xml:space="preserve">[14] Kaiming He, Xiangyu Zhang, Shaoqing Ren and Jian Sun, “</w:t>
+      </w:r>
+      <w:hyperlink r:id="rId40">
+        <w:r>
+          <w:rPr>
+            <w:color w:val="1155cc"/>
+            <w:sz w:val="22"/>
+            <w:szCs w:val="22"/>
+            <w:u w:val="single"/>
+            <w:rtl w:val="0"/>
+          </w:rPr>
+          <w:t xml:space="preserve">Deep Residual Learning for Image Recognition</w:t>
+        </w:r>
+      </w:hyperlink>
+      <w:r>
+        <w:rPr>
+          <w:sz w:val="22"/>
+          <w:szCs w:val="22"/>
+          <w:rtl w:val="0"/>
+        </w:rPr>
+        <w:t xml:space="preserve">”, </w:t>
+      </w:r>
+      <w:r>
+        <w:rPr>
+          <w:i w:val="1"/>
+          <w:sz w:val="22"/>
+          <w:szCs w:val="22"/>
+          <w:rtl w:val="0"/>
+        </w:rPr>
+        <w:t xml:space="preserve">arXiv.org</w:t>
+      </w:r>
+      <w:r>
+        <w:rPr>
+          <w:sz w:val="22"/>
+          <w:szCs w:val="22"/>
+          <w:rtl w:val="0"/>
+        </w:rPr>
+        <w:t xml:space="preserve">, 10 Dec 2015.</w:t>
+      </w:r>
+    </w:p>
+    <w:p>
+      <w:pPr>
+        <w:jc w:val="both"/>
+        <w:rPr>
+          <w:sz w:val="22"/>
+          <w:szCs w:val="22"/>
+        </w:rPr>
+      </w:pPr>
+      <w:r>
+        <w:rPr>
+          <w:rtl w:val="0"/>
+        </w:rPr>
+      </w:r>
+    </w:p>
+    <w:p>
+      <w:pPr>
+        <w:rPr>
+          <w:sz w:val="22"/>
+          <w:szCs w:val="22"/>
+        </w:rPr>
+      </w:pPr>
+      <w:r>
+        <w:rPr>
+          <w:sz w:val="22"/>
+          <w:szCs w:val="22"/>
+          <w:rtl w:val="0"/>
+        </w:rPr>
+        <w:t xml:space="preserve">[15] Shibani Santurkar, Dimitris Tsipras, Andrew Ilyas, Aleksander Madry, “</w:t>
+      </w:r>
+      <w:hyperlink r:id="rId41">
+        <w:r>
+          <w:rPr>
+            <w:color w:val="1155cc"/>
+            <w:sz w:val="22"/>
+            <w:szCs w:val="22"/>
+            <w:u w:val="single"/>
+            <w:rtl w:val="0"/>
+          </w:rPr>
+          <w:t xml:space="preserve">How Does Batch Normalization Help Optimization?</w:t>
+        </w:r>
+      </w:hyperlink>
+      <w:r>
+        <w:rPr>
+          <w:sz w:val="22"/>
+          <w:szCs w:val="22"/>
+          <w:rtl w:val="0"/>
+        </w:rPr>
+        <w:t xml:space="preserve">”, </w:t>
+      </w:r>
+      <w:r>
+        <w:rPr>
+          <w:i w:val="1"/>
+          <w:sz w:val="22"/>
+          <w:szCs w:val="22"/>
+          <w:rtl w:val="0"/>
+        </w:rPr>
+        <w:t xml:space="preserve">Advances in Neural Information Processing Systems 31</w:t>
+      </w:r>
+      <w:r>
+        <w:rPr>
+          <w:sz w:val="22"/>
+          <w:szCs w:val="22"/>
+          <w:rtl w:val="0"/>
+        </w:rPr>
+        <w:t xml:space="preserve"> (NeurIPS 2018).</w:t>
+      </w:r>
+    </w:p>
+    <w:p>
+      <w:pPr>
+        <w:rPr>
+          <w:sz w:val="22"/>
+          <w:szCs w:val="22"/>
+        </w:rPr>
+      </w:pPr>
+      <w:r>
+        <w:rPr>
+          <w:rtl w:val="0"/>
+        </w:rPr>
+      </w:r>
+    </w:p>
+    <w:p>
+      <w:pPr>
+        <w:spacing w:after="0" w:before="0" w:line="240" w:lineRule="auto"/>
+        <w:jc w:val="both"/>
+        <w:rPr>
+          <w:sz w:val="22"/>
+          <w:szCs w:val="22"/>
+        </w:rPr>
+      </w:pPr>
+      <w:r>
+        <w:rPr>
+          <w:sz w:val="22"/>
+          <w:szCs w:val="22"/>
+          <w:rtl w:val="0"/>
+        </w:rPr>
+        <w:t xml:space="preserve">[16] Gao Huang, Zhuang Liu and Laurens van der Maaten, </w:t>
+      </w:r>
+      <w:r>
+        <w:rPr>
+          <w:i w:val="1"/>
+          <w:sz w:val="22"/>
+          <w:szCs w:val="22"/>
+          <w:rtl w:val="0"/>
+        </w:rPr>
+        <w:t xml:space="preserve">“</w:t>
+      </w:r>
+      <w:hyperlink r:id="rId42">
+        <w:r>
+          <w:rPr>
+            <w:color w:val="1155cc"/>
+            <w:sz w:val="22"/>
+            <w:szCs w:val="22"/>
+            <w:u w:val="single"/>
+            <w:rtl w:val="0"/>
+          </w:rPr>
+          <w:t xml:space="preserve">Densely Connected Convolutional Networks</w:t>
+        </w:r>
+      </w:hyperlink>
+      <w:r>
+        <w:rPr>
+          <w:i w:val="1"/>
+          <w:sz w:val="22"/>
+          <w:szCs w:val="22"/>
+          <w:rtl w:val="0"/>
+        </w:rPr>
+        <w:t xml:space="preserve">”</w:t>
+      </w:r>
+      <w:r>
+        <w:rPr>
+          <w:sz w:val="22"/>
+          <w:szCs w:val="22"/>
+          <w:rtl w:val="0"/>
+        </w:rPr>
+        <w:t xml:space="preserve">, </w:t>
+      </w:r>
+      <w:r>
+        <w:rPr>
+          <w:i w:val="1"/>
+          <w:sz w:val="22"/>
+          <w:szCs w:val="22"/>
+          <w:rtl w:val="0"/>
+        </w:rPr>
+        <w:t xml:space="preserve">arXiv.org</w:t>
+      </w:r>
+      <w:r>
+        <w:rPr>
+          <w:sz w:val="22"/>
+          <w:szCs w:val="22"/>
+          <w:rtl w:val="0"/>
+        </w:rPr>
+        <w:t xml:space="preserve">, Sun, 28 Jan 2018.</w:t>
+      </w:r>
+    </w:p>
+    <w:p>
+      <w:pPr>
+        <w:spacing w:after="0" w:before="0" w:line="240" w:lineRule="auto"/>
+        <w:jc w:val="both"/>
+        <w:rPr>
+          <w:sz w:val="22"/>
+          <w:szCs w:val="22"/>
+        </w:rPr>
+      </w:pPr>
+      <w:r>
+        <w:rPr>
+          <w:rtl w:val="0"/>
+        </w:rPr>
+      </w:r>
+    </w:p>
+    <w:p>
+      <w:pPr>
+        <w:spacing w:after="0" w:before="0" w:line="240" w:lineRule="auto"/>
+        <w:jc w:val="both"/>
+        <w:rPr>
+          <w:i w:val="1"/>
+          <w:sz w:val="22"/>
+          <w:szCs w:val="22"/>
+        </w:rPr>
+      </w:pPr>
+      <w:r>
+        <w:rPr>
+          <w:sz w:val="22"/>
+          <w:szCs w:val="22"/>
+          <w:rtl w:val="0"/>
+        </w:rPr>
+        <w:t xml:space="preserve">[17] Sanket Doshi , “</w:t>
+      </w:r>
+      <w:hyperlink r:id="rId43">
+        <w:r>
+          <w:rPr>
+            <w:color w:val="1155cc"/>
+            <w:sz w:val="22"/>
+            <w:szCs w:val="22"/>
+            <w:u w:val="single"/>
+            <w:rtl w:val="0"/>
+          </w:rPr>
+          <w:t xml:space="preserve">Various Optimization Algorithms For Training Neural Network</w:t>
+        </w:r>
+      </w:hyperlink>
+      <w:r>
+        <w:rPr>
+          <w:sz w:val="22"/>
+          <w:szCs w:val="22"/>
+          <w:rtl w:val="0"/>
+        </w:rPr>
+        <w:t xml:space="preserve">”, </w:t>
+      </w:r>
+      <w:r>
+        <w:rPr>
+          <w:i w:val="1"/>
+          <w:sz w:val="22"/>
+          <w:szCs w:val="22"/>
+          <w:rtl w:val="0"/>
+        </w:rPr>
+        <w:t xml:space="preserve">towardsdatascience.com</w:t>
+      </w:r>
+      <w:r>
+        <w:rPr>
+          <w:sz w:val="22"/>
+          <w:szCs w:val="22"/>
+          <w:rtl w:val="0"/>
+        </w:rPr>
+        <w:t xml:space="preserve"> , 13 Jan 2019.</w:t>
+      </w:r>
       <w:r>
         <w:rPr>
           <w:rtl w:val="0"/>
@@ -8286,7 +8032,7 @@
           <w:szCs w:val="20"/>
           <w:rtl w:val="0"/>
         </w:rPr>
-        <w:t xml:space="preserve"> Original ResNet  paper has a 32 batch size [1]</w:t>
+        <w:t xml:space="preserve"> Original ResNet  paper has a 128 batch size [14]</w:t>
       </w:r>
       <w:r>
         <w:rPr>
@@ -8316,7 +8062,7 @@
           <w:szCs w:val="20"/>
           <w:rtl w:val="0"/>
         </w:rPr>
-        <w:t xml:space="preserve"> Original ResNet  paper has an AveragePooling2D layer [1]</w:t>
+        <w:t xml:space="preserve"> Original ResNet  paper has an AveragePooling2D layer [14]</w:t>
       </w:r>
       <w:r>
         <w:rPr>
@@ -12113,7 +11859,7 @@
 
 <file path=customXML/item1.xml><?xml version="1.0" encoding="utf-8"?>
 <go:gDocsCustomXmlDataStorage xmlns:go="http://customooxmlschemas.google.com/" xmlns:r="http://schemas.openxmlformats.org/officeDocument/2006/relationships">
-  <go:docsCustomData xmlns:go="http://customooxmlschemas.google.com/" roundtripDataSignature="AMtx7mj/sU6tBEbr8fqu6FVI1V/yaFvO4A==">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</go:docsCustomData>
+  <go:docsCustomData xmlns:go="http://customooxmlschemas.google.com/" roundtripDataSignature="AMtx7mhoIMZBKmloaQ69X+1Ke0qtUBU5JQ==">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</go:docsCustomData>
 </go:gDocsCustomXmlDataStorage>
 </file>
 

</xml_diff>